<commit_message>
More changes by Lokesh..
</commit_message>
<xml_diff>
--- a/Ex-2/Documentation_2.1/Theory.docx
+++ b/Ex-2/Documentation_2.1/Theory.docx
@@ -179,8 +179,16 @@
         <w:rPr>
           <w:rFonts w:ascii="Times New Roman" w:hAnsi="Times New Roman" w:cs="Times New Roman"/>
         </w:rPr>
-        <w:t>Block Diagram</w:t>
-      </w:r>
+        <w:t>Pictures of materials if needed</w:t>
+      </w:r>
+      <w:proofErr w:type="gramStart"/>
+      <w:r>
+        <w:rPr>
+          <w:rFonts w:ascii="Times New Roman" w:hAnsi="Times New Roman" w:cs="Times New Roman"/>
+        </w:rPr>
+        <w:t>……</w:t>
+      </w:r>
+      <w:proofErr w:type="gramEnd"/>
     </w:p>
     <w:p>
       <w:pPr>
@@ -192,10 +200,8 @@
         <w:rPr>
           <w:rFonts w:ascii="Times New Roman" w:hAnsi="Times New Roman" w:cs="Times New Roman"/>
         </w:rPr>
-        <w:t>Flowchart</w:t>
-      </w:r>
-      <w:bookmarkStart w:id="0" w:name="_GoBack"/>
-      <w:bookmarkEnd w:id="0"/>
+        <w:t>Block Diagram</w:t>
+      </w:r>
     </w:p>
     <w:p>
       <w:pPr>
@@ -207,8 +213,23 @@
         <w:rPr>
           <w:rFonts w:ascii="Times New Roman" w:hAnsi="Times New Roman" w:cs="Times New Roman"/>
         </w:rPr>
+        <w:t>Flowchart</w:t>
+      </w:r>
+    </w:p>
+    <w:p>
+      <w:pPr>
+        <w:rPr>
+          <w:rFonts w:ascii="Times New Roman" w:hAnsi="Times New Roman" w:cs="Times New Roman"/>
+        </w:rPr>
+      </w:pPr>
+      <w:r>
+        <w:rPr>
+          <w:rFonts w:ascii="Times New Roman" w:hAnsi="Times New Roman" w:cs="Times New Roman"/>
+        </w:rPr>
         <w:t>Function description (Refer code)</w:t>
       </w:r>
+      <w:bookmarkStart w:id="0" w:name="_GoBack"/>
+      <w:bookmarkEnd w:id="0"/>
     </w:p>
     <w:sectPr>
       <w:pgSz w:w="12240" w:h="15840"/>

</xml_diff>